<commit_message>
modify LogManager and UI
</commit_message>
<xml_diff>
--- a/document/Dcm 相关几个服务使用说明.docx
+++ b/document/Dcm 相关几个服务使用说明.docx
@@ -16,7 +16,7 @@
           <w:rFonts w:hint="eastAsia"/>
           <w:lang w:val="en-US" w:eastAsia="zh-CN"/>
         </w:rPr>
-        <w:t>Dicom服务+RadiAnt DICOM Viewer组成一个简单影像</w:t>
+        <w:t>Dicom相关服务+web服务组成一个简单影像</w:t>
       </w:r>
       <w:r>
         <w:rPr>
@@ -40,16 +40,32 @@
           <w:rFonts w:hint="eastAsia"/>
           <w:lang w:val="en-US" w:eastAsia="zh-CN"/>
         </w:rPr>
-        <w:t>【dicom文件接收 存储、信息写入数据库、通过影像工具调取查看】</w:t>
-      </w:r>
-    </w:p>
-    <w:p>
-      <w:pPr>
-        <w:rPr>
-          <w:rFonts w:hint="eastAsia"/>
-          <w:lang w:val="en-US" w:eastAsia="zh-CN"/>
-        </w:rPr>
-      </w:pPr>
+        <w:t>【dicom文件接收 存储、</w:t>
+      </w:r>
+      <w:bookmarkStart w:id="0" w:name="_GoBack"/>
+      <w:bookmarkEnd w:id="0"/>
+      <w:r>
+        <w:rPr>
+          <w:rFonts w:hint="eastAsia"/>
+          <w:lang w:val="en-US" w:eastAsia="zh-CN"/>
+        </w:rPr>
+        <w:t>信息写入数据库、通过影像工具调取查看】</w:t>
+      </w:r>
+    </w:p>
+    <w:p>
+      <w:pPr>
+        <w:rPr>
+          <w:rFonts w:hint="eastAsia"/>
+          <w:lang w:val="en-US" w:eastAsia="zh-CN"/>
+        </w:rPr>
+      </w:pPr>
+      <w:r>
+        <w:rPr>
+          <w:rFonts w:hint="eastAsia"/>
+          <w:lang w:val="en-US" w:eastAsia="zh-CN"/>
+        </w:rPr>
+        <w:t>（目前只编译了windows，linux需要重新编译）</w:t>
+      </w:r>
     </w:p>
     <w:p>
       <w:pPr>
@@ -197,32 +213,42 @@
       <w:pPr>
         <w:widowControl w:val="0"/>
         <w:numPr>
-          <w:numId w:val="0"/>
-        </w:numPr>
-        <w:jc w:val="both"/>
-        <w:rPr>
-          <w:rFonts w:hint="eastAsia"/>
-          <w:lang w:val="en-US" w:eastAsia="zh-CN"/>
-        </w:rPr>
-      </w:pPr>
-    </w:p>
-    <w:p>
-      <w:pPr>
-        <w:widowControl w:val="0"/>
-        <w:numPr>
-          <w:numId w:val="0"/>
-        </w:numPr>
-        <w:jc w:val="both"/>
-        <w:rPr>
-          <w:rFonts w:hint="eastAsia"/>
-          <w:lang w:val="en-US" w:eastAsia="zh-CN"/>
-        </w:rPr>
-      </w:pPr>
-    </w:p>
-    <w:p>
-      <w:pPr>
-        <w:widowControl w:val="0"/>
-        <w:numPr>
+          <w:ilvl w:val="0"/>
+          <w:numId w:val="0"/>
+        </w:numPr>
+        <w:jc w:val="both"/>
+        <w:rPr>
+          <w:rFonts w:hint="eastAsia"/>
+          <w:lang w:val="en-US" w:eastAsia="zh-CN"/>
+        </w:rPr>
+      </w:pPr>
+    </w:p>
+    <w:p>
+      <w:pPr>
+        <w:widowControl w:val="0"/>
+        <w:numPr>
+          <w:ilvl w:val="0"/>
+          <w:numId w:val="0"/>
+        </w:numPr>
+        <w:jc w:val="both"/>
+        <w:rPr>
+          <w:rFonts w:hint="eastAsia"/>
+          <w:lang w:val="en-US" w:eastAsia="zh-CN"/>
+        </w:rPr>
+      </w:pPr>
+      <w:r>
+        <w:rPr>
+          <w:rFonts w:hint="eastAsia"/>
+          <w:lang w:val="en-US" w:eastAsia="zh-CN"/>
+        </w:rPr>
+        <w:t>（HServerManageUI.exe 是一个UI配置界面）</w:t>
+      </w:r>
+    </w:p>
+    <w:p>
+      <w:pPr>
+        <w:widowControl w:val="0"/>
+        <w:numPr>
+          <w:ilvl w:val="0"/>
           <w:numId w:val="0"/>
         </w:numPr>
         <w:jc w:val="both"/>
@@ -314,6 +340,7 @@
       <w:pPr>
         <w:widowControl w:val="0"/>
         <w:numPr>
+          <w:ilvl w:val="0"/>
           <w:numId w:val="0"/>
         </w:numPr>
         <w:jc w:val="both"/>
@@ -396,6 +423,7 @@
       <w:pPr>
         <w:widowControl w:val="0"/>
         <w:numPr>
+          <w:ilvl w:val="0"/>
           <w:numId w:val="0"/>
         </w:numPr>
         <w:ind w:leftChars="0"/>
@@ -412,6 +440,7 @@
       <w:pPr>
         <w:widowControl w:val="0"/>
         <w:numPr>
+          <w:ilvl w:val="0"/>
           <w:numId w:val="0"/>
         </w:numPr>
         <w:ind w:leftChars="0"/>
@@ -428,6 +457,7 @@
       <w:pPr>
         <w:widowControl w:val="0"/>
         <w:numPr>
+          <w:ilvl w:val="0"/>
           <w:numId w:val="0"/>
         </w:numPr>
         <w:ind w:leftChars="0"/>
@@ -453,6 +483,7 @@
       <w:pPr>
         <w:widowControl w:val="0"/>
         <w:numPr>
+          <w:ilvl w:val="0"/>
           <w:numId w:val="0"/>
         </w:numPr>
         <w:ind w:leftChars="0"/>
@@ -474,20 +505,22 @@
       <w:pPr>
         <w:widowControl w:val="0"/>
         <w:numPr>
-          <w:numId w:val="0"/>
-        </w:numPr>
-        <w:ind w:leftChars="0"/>
-        <w:jc w:val="both"/>
-        <w:rPr>
-          <w:rFonts w:hint="default"/>
-          <w:lang w:val="en-US" w:eastAsia="zh-CN"/>
-        </w:rPr>
-      </w:pPr>
-    </w:p>
-    <w:p>
-      <w:pPr>
-        <w:widowControl w:val="0"/>
-        <w:numPr>
+          <w:ilvl w:val="0"/>
+          <w:numId w:val="0"/>
+        </w:numPr>
+        <w:ind w:leftChars="0"/>
+        <w:jc w:val="both"/>
+        <w:rPr>
+          <w:rFonts w:hint="default"/>
+          <w:lang w:val="en-US" w:eastAsia="zh-CN"/>
+        </w:rPr>
+      </w:pPr>
+    </w:p>
+    <w:p>
+      <w:pPr>
+        <w:widowControl w:val="0"/>
+        <w:numPr>
+          <w:ilvl w:val="0"/>
           <w:numId w:val="0"/>
         </w:numPr>
         <w:ind w:leftChars="0"/>
@@ -509,6 +542,7 @@
       <w:pPr>
         <w:widowControl w:val="0"/>
         <w:numPr>
+          <w:ilvl w:val="0"/>
           <w:numId w:val="0"/>
         </w:numPr>
         <w:ind w:leftChars="0"/>
@@ -530,6 +564,7 @@
       <w:pPr>
         <w:widowControl w:val="0"/>
         <w:numPr>
+          <w:ilvl w:val="0"/>
           <w:numId w:val="0"/>
         </w:numPr>
         <w:ind w:leftChars="0"/>
@@ -551,6 +586,7 @@
       <w:pPr>
         <w:widowControl w:val="0"/>
         <w:numPr>
+          <w:ilvl w:val="0"/>
           <w:numId w:val="0"/>
         </w:numPr>
         <w:ind w:leftChars="0"/>
@@ -572,6 +608,7 @@
       <w:pPr>
         <w:widowControl w:val="0"/>
         <w:numPr>
+          <w:ilvl w:val="0"/>
           <w:numId w:val="0"/>
         </w:numPr>
         <w:ind w:leftChars="0"/>
@@ -593,6 +630,7 @@
       <w:pPr>
         <w:widowControl w:val="0"/>
         <w:numPr>
+          <w:ilvl w:val="0"/>
           <w:numId w:val="0"/>
         </w:numPr>
         <w:ind w:leftChars="0"/>
@@ -614,20 +652,22 @@
       <w:pPr>
         <w:widowControl w:val="0"/>
         <w:numPr>
-          <w:numId w:val="0"/>
-        </w:numPr>
-        <w:ind w:leftChars="0"/>
-        <w:jc w:val="both"/>
-        <w:rPr>
-          <w:rFonts w:hint="default"/>
-          <w:lang w:val="en-US" w:eastAsia="zh-CN"/>
-        </w:rPr>
-      </w:pPr>
-    </w:p>
-    <w:p>
-      <w:pPr>
-        <w:widowControl w:val="0"/>
-        <w:numPr>
+          <w:ilvl w:val="0"/>
+          <w:numId w:val="0"/>
+        </w:numPr>
+        <w:ind w:leftChars="0"/>
+        <w:jc w:val="both"/>
+        <w:rPr>
+          <w:rFonts w:hint="default"/>
+          <w:lang w:val="en-US" w:eastAsia="zh-CN"/>
+        </w:rPr>
+      </w:pPr>
+    </w:p>
+    <w:p>
+      <w:pPr>
+        <w:widowControl w:val="0"/>
+        <w:numPr>
+          <w:ilvl w:val="0"/>
           <w:numId w:val="0"/>
         </w:numPr>
         <w:ind w:leftChars="0"/>
@@ -649,6 +689,7 @@
       <w:pPr>
         <w:widowControl w:val="0"/>
         <w:numPr>
+          <w:ilvl w:val="0"/>
           <w:numId w:val="0"/>
         </w:numPr>
         <w:ind w:leftChars="0"/>
@@ -696,6 +737,7 @@
       <w:pPr>
         <w:widowControl w:val="0"/>
         <w:numPr>
+          <w:ilvl w:val="0"/>
           <w:numId w:val="0"/>
         </w:numPr>
         <w:ind w:leftChars="0"/>
@@ -719,6 +761,7 @@
       <w:pPr>
         <w:widowControl w:val="0"/>
         <w:numPr>
+          <w:ilvl w:val="0"/>
           <w:numId w:val="0"/>
         </w:numPr>
         <w:ind w:leftChars="0"/>
@@ -750,6 +793,7 @@
       <w:pPr>
         <w:widowControl w:val="0"/>
         <w:numPr>
+          <w:ilvl w:val="0"/>
           <w:numId w:val="0"/>
         </w:numPr>
         <w:ind w:leftChars="0"/>
@@ -773,6 +817,7 @@
       <w:pPr>
         <w:widowControl w:val="0"/>
         <w:numPr>
+          <w:ilvl w:val="0"/>
           <w:numId w:val="0"/>
         </w:numPr>
         <w:ind w:leftChars="0"/>
@@ -794,34 +839,37 @@
       <w:pPr>
         <w:widowControl w:val="0"/>
         <w:numPr>
-          <w:numId w:val="0"/>
-        </w:numPr>
-        <w:ind w:leftChars="0"/>
-        <w:jc w:val="both"/>
-        <w:rPr>
-          <w:rFonts w:hint="default"/>
-          <w:lang w:val="en-US" w:eastAsia="zh-CN"/>
-        </w:rPr>
-      </w:pPr>
-    </w:p>
-    <w:p>
-      <w:pPr>
-        <w:widowControl w:val="0"/>
-        <w:numPr>
-          <w:numId w:val="0"/>
-        </w:numPr>
-        <w:ind w:leftChars="0"/>
-        <w:jc w:val="both"/>
-        <w:rPr>
-          <w:rFonts w:hint="default"/>
-          <w:lang w:val="en-US" w:eastAsia="zh-CN"/>
-        </w:rPr>
-      </w:pPr>
-    </w:p>
-    <w:p>
-      <w:pPr>
-        <w:widowControl w:val="0"/>
-        <w:numPr>
+          <w:ilvl w:val="0"/>
+          <w:numId w:val="0"/>
+        </w:numPr>
+        <w:ind w:leftChars="0"/>
+        <w:jc w:val="both"/>
+        <w:rPr>
+          <w:rFonts w:hint="default"/>
+          <w:lang w:val="en-US" w:eastAsia="zh-CN"/>
+        </w:rPr>
+      </w:pPr>
+    </w:p>
+    <w:p>
+      <w:pPr>
+        <w:widowControl w:val="0"/>
+        <w:numPr>
+          <w:ilvl w:val="0"/>
+          <w:numId w:val="0"/>
+        </w:numPr>
+        <w:ind w:leftChars="0"/>
+        <w:jc w:val="both"/>
+        <w:rPr>
+          <w:rFonts w:hint="default"/>
+          <w:lang w:val="en-US" w:eastAsia="zh-CN"/>
+        </w:rPr>
+      </w:pPr>
+    </w:p>
+    <w:p>
+      <w:pPr>
+        <w:widowControl w:val="0"/>
+        <w:numPr>
+          <w:ilvl w:val="0"/>
           <w:numId w:val="0"/>
         </w:numPr>
         <w:ind w:leftChars="0"/>
@@ -843,6 +891,7 @@
       <w:pPr>
         <w:widowControl w:val="0"/>
         <w:numPr>
+          <w:ilvl w:val="0"/>
           <w:numId w:val="0"/>
         </w:numPr>
         <w:ind w:leftChars="0"/>
@@ -864,6 +913,7 @@
       <w:pPr>
         <w:widowControl w:val="0"/>
         <w:numPr>
+          <w:ilvl w:val="0"/>
           <w:numId w:val="0"/>
         </w:numPr>
         <w:ind w:leftChars="0"/>
@@ -885,20 +935,22 @@
       <w:pPr>
         <w:widowControl w:val="0"/>
         <w:numPr>
-          <w:numId w:val="0"/>
-        </w:numPr>
-        <w:ind w:leftChars="0"/>
-        <w:jc w:val="both"/>
-        <w:rPr>
-          <w:rFonts w:hint="default"/>
-          <w:lang w:val="en-US" w:eastAsia="zh-CN"/>
-        </w:rPr>
-      </w:pPr>
-    </w:p>
-    <w:p>
-      <w:pPr>
-        <w:widowControl w:val="0"/>
-        <w:numPr>
+          <w:ilvl w:val="0"/>
+          <w:numId w:val="0"/>
+        </w:numPr>
+        <w:ind w:leftChars="0"/>
+        <w:jc w:val="both"/>
+        <w:rPr>
+          <w:rFonts w:hint="default"/>
+          <w:lang w:val="en-US" w:eastAsia="zh-CN"/>
+        </w:rPr>
+      </w:pPr>
+    </w:p>
+    <w:p>
+      <w:pPr>
+        <w:widowControl w:val="0"/>
+        <w:numPr>
+          <w:ilvl w:val="0"/>
           <w:numId w:val="0"/>
         </w:numPr>
         <w:ind w:leftChars="0"/>
@@ -920,6 +972,7 @@
       <w:pPr>
         <w:widowControl w:val="0"/>
         <w:numPr>
+          <w:ilvl w:val="0"/>
           <w:numId w:val="0"/>
         </w:numPr>
         <w:ind w:leftChars="0"/>
@@ -941,20 +994,22 @@
       <w:pPr>
         <w:widowControl w:val="0"/>
         <w:numPr>
-          <w:numId w:val="0"/>
-        </w:numPr>
-        <w:ind w:leftChars="0"/>
-        <w:jc w:val="both"/>
-        <w:rPr>
-          <w:rFonts w:hint="default"/>
-          <w:lang w:val="en-US" w:eastAsia="zh-CN"/>
-        </w:rPr>
-      </w:pPr>
-    </w:p>
-    <w:p>
-      <w:pPr>
-        <w:widowControl w:val="0"/>
-        <w:numPr>
+          <w:ilvl w:val="0"/>
+          <w:numId w:val="0"/>
+        </w:numPr>
+        <w:ind w:leftChars="0"/>
+        <w:jc w:val="both"/>
+        <w:rPr>
+          <w:rFonts w:hint="default"/>
+          <w:lang w:val="en-US" w:eastAsia="zh-CN"/>
+        </w:rPr>
+      </w:pPr>
+    </w:p>
+    <w:p>
+      <w:pPr>
+        <w:widowControl w:val="0"/>
+        <w:numPr>
+          <w:ilvl w:val="0"/>
           <w:numId w:val="0"/>
         </w:numPr>
         <w:ind w:leftChars="0"/>
@@ -976,6 +1031,7 @@
       <w:pPr>
         <w:widowControl w:val="0"/>
         <w:numPr>
+          <w:ilvl w:val="0"/>
           <w:numId w:val="0"/>
         </w:numPr>
         <w:ind w:leftChars="0"/>
@@ -997,20 +1053,22 @@
       <w:pPr>
         <w:widowControl w:val="0"/>
         <w:numPr>
-          <w:numId w:val="0"/>
-        </w:numPr>
-        <w:ind w:leftChars="0"/>
-        <w:jc w:val="both"/>
-        <w:rPr>
-          <w:rFonts w:hint="default"/>
-          <w:lang w:val="en-US" w:eastAsia="zh-CN"/>
-        </w:rPr>
-      </w:pPr>
-    </w:p>
-    <w:p>
-      <w:pPr>
-        <w:widowControl w:val="0"/>
-        <w:numPr>
+          <w:ilvl w:val="0"/>
+          <w:numId w:val="0"/>
+        </w:numPr>
+        <w:ind w:leftChars="0"/>
+        <w:jc w:val="both"/>
+        <w:rPr>
+          <w:rFonts w:hint="default"/>
+          <w:lang w:val="en-US" w:eastAsia="zh-CN"/>
+        </w:rPr>
+      </w:pPr>
+    </w:p>
+    <w:p>
+      <w:pPr>
+        <w:widowControl w:val="0"/>
+        <w:numPr>
+          <w:ilvl w:val="0"/>
           <w:numId w:val="0"/>
         </w:numPr>
         <w:ind w:leftChars="0"/>
@@ -1032,6 +1090,7 @@
       <w:pPr>
         <w:widowControl w:val="0"/>
         <w:numPr>
+          <w:ilvl w:val="0"/>
           <w:numId w:val="0"/>
         </w:numPr>
         <w:ind w:leftChars="0"/>
@@ -1055,6 +1114,7 @@
       <w:pPr>
         <w:widowControl w:val="0"/>
         <w:numPr>
+          <w:ilvl w:val="0"/>
           <w:numId w:val="0"/>
         </w:numPr>
         <w:ind w:leftChars="0"/>
@@ -1078,6 +1138,7 @@
       <w:pPr>
         <w:widowControl w:val="0"/>
         <w:numPr>
+          <w:ilvl w:val="0"/>
           <w:numId w:val="0"/>
         </w:numPr>
         <w:ind w:leftChars="0"/>
@@ -1093,6 +1154,7 @@
       <w:pPr>
         <w:widowControl w:val="0"/>
         <w:numPr>
+          <w:ilvl w:val="0"/>
           <w:numId w:val="0"/>
         </w:numPr>
         <w:ind w:leftChars="0"/>
@@ -1108,6 +1170,7 @@
       <w:pPr>
         <w:widowControl w:val="0"/>
         <w:numPr>
+          <w:ilvl w:val="0"/>
           <w:numId w:val="0"/>
         </w:numPr>
         <w:ind w:leftChars="0"/>
@@ -1123,6 +1186,7 @@
       <w:pPr>
         <w:widowControl w:val="0"/>
         <w:numPr>
+          <w:ilvl w:val="0"/>
           <w:numId w:val="0"/>
         </w:numPr>
         <w:ind w:leftChars="0"/>
@@ -1178,96 +1242,103 @@
       <w:pPr>
         <w:widowControl w:val="0"/>
         <w:numPr>
-          <w:numId w:val="0"/>
-        </w:numPr>
-        <w:ind w:leftChars="0"/>
-        <w:jc w:val="both"/>
-        <w:rPr>
-          <w:rFonts w:hint="eastAsia"/>
-          <w:color w:val="auto"/>
-          <w:lang w:val="en-US" w:eastAsia="zh-CN"/>
-        </w:rPr>
-      </w:pPr>
-    </w:p>
-    <w:p>
-      <w:pPr>
-        <w:widowControl w:val="0"/>
-        <w:numPr>
-          <w:numId w:val="0"/>
-        </w:numPr>
-        <w:ind w:leftChars="0"/>
-        <w:jc w:val="both"/>
-        <w:rPr>
-          <w:rFonts w:hint="eastAsia"/>
-          <w:color w:val="auto"/>
-          <w:lang w:val="en-US" w:eastAsia="zh-CN"/>
-        </w:rPr>
-      </w:pPr>
-    </w:p>
-    <w:p>
-      <w:pPr>
-        <w:widowControl w:val="0"/>
-        <w:numPr>
-          <w:numId w:val="0"/>
-        </w:numPr>
-        <w:ind w:leftChars="0"/>
-        <w:jc w:val="both"/>
-        <w:rPr>
-          <w:rFonts w:hint="eastAsia"/>
-          <w:color w:val="auto"/>
-          <w:lang w:val="en-US" w:eastAsia="zh-CN"/>
-        </w:rPr>
-      </w:pPr>
-    </w:p>
-    <w:p>
-      <w:pPr>
-        <w:widowControl w:val="0"/>
-        <w:numPr>
-          <w:numId w:val="0"/>
-        </w:numPr>
-        <w:ind w:leftChars="0"/>
-        <w:jc w:val="both"/>
-        <w:rPr>
-          <w:rFonts w:hint="eastAsia"/>
-          <w:color w:val="auto"/>
-          <w:lang w:val="en-US" w:eastAsia="zh-CN"/>
-        </w:rPr>
-      </w:pPr>
-    </w:p>
-    <w:p>
-      <w:pPr>
-        <w:widowControl w:val="0"/>
-        <w:numPr>
-          <w:numId w:val="0"/>
-        </w:numPr>
-        <w:ind w:leftChars="0"/>
-        <w:jc w:val="both"/>
-        <w:rPr>
-          <w:rFonts w:hint="eastAsia"/>
-          <w:color w:val="auto"/>
-          <w:lang w:val="en-US" w:eastAsia="zh-CN"/>
-        </w:rPr>
-      </w:pPr>
-    </w:p>
-    <w:p>
-      <w:pPr>
-        <w:widowControl w:val="0"/>
-        <w:numPr>
-          <w:numId w:val="0"/>
-        </w:numPr>
-        <w:ind w:leftChars="0"/>
-        <w:jc w:val="both"/>
-        <w:rPr>
-          <w:rFonts w:hint="eastAsia"/>
-          <w:color w:val="auto"/>
-          <w:lang w:val="en-US" w:eastAsia="zh-CN"/>
-        </w:rPr>
-      </w:pPr>
-    </w:p>
-    <w:p>
-      <w:pPr>
-        <w:widowControl w:val="0"/>
-        <w:numPr>
+          <w:ilvl w:val="0"/>
+          <w:numId w:val="0"/>
+        </w:numPr>
+        <w:ind w:leftChars="0"/>
+        <w:jc w:val="both"/>
+        <w:rPr>
+          <w:rFonts w:hint="eastAsia"/>
+          <w:color w:val="auto"/>
+          <w:lang w:val="en-US" w:eastAsia="zh-CN"/>
+        </w:rPr>
+      </w:pPr>
+    </w:p>
+    <w:p>
+      <w:pPr>
+        <w:widowControl w:val="0"/>
+        <w:numPr>
+          <w:ilvl w:val="0"/>
+          <w:numId w:val="0"/>
+        </w:numPr>
+        <w:ind w:leftChars="0"/>
+        <w:jc w:val="both"/>
+        <w:rPr>
+          <w:rFonts w:hint="eastAsia"/>
+          <w:color w:val="auto"/>
+          <w:lang w:val="en-US" w:eastAsia="zh-CN"/>
+        </w:rPr>
+      </w:pPr>
+    </w:p>
+    <w:p>
+      <w:pPr>
+        <w:widowControl w:val="0"/>
+        <w:numPr>
+          <w:ilvl w:val="0"/>
+          <w:numId w:val="0"/>
+        </w:numPr>
+        <w:ind w:leftChars="0"/>
+        <w:jc w:val="both"/>
+        <w:rPr>
+          <w:rFonts w:hint="eastAsia"/>
+          <w:color w:val="auto"/>
+          <w:lang w:val="en-US" w:eastAsia="zh-CN"/>
+        </w:rPr>
+      </w:pPr>
+    </w:p>
+    <w:p>
+      <w:pPr>
+        <w:widowControl w:val="0"/>
+        <w:numPr>
+          <w:ilvl w:val="0"/>
+          <w:numId w:val="0"/>
+        </w:numPr>
+        <w:ind w:leftChars="0"/>
+        <w:jc w:val="both"/>
+        <w:rPr>
+          <w:rFonts w:hint="eastAsia"/>
+          <w:color w:val="auto"/>
+          <w:lang w:val="en-US" w:eastAsia="zh-CN"/>
+        </w:rPr>
+      </w:pPr>
+    </w:p>
+    <w:p>
+      <w:pPr>
+        <w:widowControl w:val="0"/>
+        <w:numPr>
+          <w:ilvl w:val="0"/>
+          <w:numId w:val="0"/>
+        </w:numPr>
+        <w:ind w:leftChars="0"/>
+        <w:jc w:val="both"/>
+        <w:rPr>
+          <w:rFonts w:hint="eastAsia"/>
+          <w:color w:val="auto"/>
+          <w:lang w:val="en-US" w:eastAsia="zh-CN"/>
+        </w:rPr>
+      </w:pPr>
+    </w:p>
+    <w:p>
+      <w:pPr>
+        <w:widowControl w:val="0"/>
+        <w:numPr>
+          <w:ilvl w:val="0"/>
+          <w:numId w:val="0"/>
+        </w:numPr>
+        <w:ind w:leftChars="0"/>
+        <w:jc w:val="both"/>
+        <w:rPr>
+          <w:rFonts w:hint="eastAsia"/>
+          <w:color w:val="auto"/>
+          <w:lang w:val="en-US" w:eastAsia="zh-CN"/>
+        </w:rPr>
+      </w:pPr>
+    </w:p>
+    <w:p>
+      <w:pPr>
+        <w:widowControl w:val="0"/>
+        <w:numPr>
+          <w:ilvl w:val="0"/>
           <w:numId w:val="0"/>
         </w:numPr>
         <w:ind w:leftChars="0"/>
@@ -1495,36 +1566,39 @@
       <w:pPr>
         <w:widowControl w:val="0"/>
         <w:numPr>
-          <w:numId w:val="0"/>
-        </w:numPr>
-        <w:ind w:leftChars="0"/>
-        <w:jc w:val="both"/>
-        <w:rPr>
-          <w:rFonts w:hint="eastAsia"/>
-          <w:color w:val="auto"/>
-          <w:lang w:val="en-US" w:eastAsia="zh-CN"/>
-        </w:rPr>
-      </w:pPr>
-    </w:p>
-    <w:p>
-      <w:pPr>
-        <w:widowControl w:val="0"/>
-        <w:numPr>
-          <w:numId w:val="0"/>
-        </w:numPr>
-        <w:ind w:leftChars="0"/>
-        <w:jc w:val="both"/>
-        <w:rPr>
-          <w:rFonts w:hint="eastAsia"/>
-          <w:color w:val="auto"/>
-          <w:lang w:val="en-US" w:eastAsia="zh-CN"/>
-        </w:rPr>
-      </w:pPr>
-    </w:p>
-    <w:p>
-      <w:pPr>
-        <w:widowControl w:val="0"/>
-        <w:numPr>
+          <w:ilvl w:val="0"/>
+          <w:numId w:val="0"/>
+        </w:numPr>
+        <w:ind w:leftChars="0"/>
+        <w:jc w:val="both"/>
+        <w:rPr>
+          <w:rFonts w:hint="eastAsia"/>
+          <w:color w:val="auto"/>
+          <w:lang w:val="en-US" w:eastAsia="zh-CN"/>
+        </w:rPr>
+      </w:pPr>
+    </w:p>
+    <w:p>
+      <w:pPr>
+        <w:widowControl w:val="0"/>
+        <w:numPr>
+          <w:ilvl w:val="0"/>
+          <w:numId w:val="0"/>
+        </w:numPr>
+        <w:ind w:leftChars="0"/>
+        <w:jc w:val="both"/>
+        <w:rPr>
+          <w:rFonts w:hint="eastAsia"/>
+          <w:color w:val="auto"/>
+          <w:lang w:val="en-US" w:eastAsia="zh-CN"/>
+        </w:rPr>
+      </w:pPr>
+    </w:p>
+    <w:p>
+      <w:pPr>
+        <w:widowControl w:val="0"/>
+        <w:numPr>
+          <w:ilvl w:val="0"/>
           <w:numId w:val="0"/>
         </w:numPr>
         <w:ind w:leftChars="0"/>
@@ -1548,6 +1622,7 @@
       <w:pPr>
         <w:widowControl w:val="0"/>
         <w:numPr>
+          <w:ilvl w:val="0"/>
           <w:numId w:val="0"/>
         </w:numPr>
         <w:ind w:leftChars="0"/>
@@ -1571,6 +1646,7 @@
       <w:pPr>
         <w:widowControl w:val="0"/>
         <w:numPr>
+          <w:ilvl w:val="0"/>
           <w:numId w:val="0"/>
         </w:numPr>
         <w:ind w:leftChars="0"/>
@@ -1594,426 +1670,455 @@
       <w:pPr>
         <w:widowControl w:val="0"/>
         <w:numPr>
-          <w:numId w:val="0"/>
-        </w:numPr>
-        <w:ind w:leftChars="0"/>
-        <w:jc w:val="both"/>
-        <w:rPr>
-          <w:rFonts w:hint="eastAsia"/>
-          <w:color w:val="auto"/>
-          <w:lang w:val="en-US" w:eastAsia="zh-CN"/>
-        </w:rPr>
-      </w:pPr>
-    </w:p>
-    <w:p>
-      <w:pPr>
-        <w:widowControl w:val="0"/>
-        <w:numPr>
-          <w:numId w:val="0"/>
-        </w:numPr>
-        <w:ind w:leftChars="0"/>
-        <w:jc w:val="both"/>
-        <w:rPr>
-          <w:rFonts w:hint="eastAsia"/>
-          <w:color w:val="auto"/>
-          <w:lang w:val="en-US" w:eastAsia="zh-CN"/>
-        </w:rPr>
-      </w:pPr>
-    </w:p>
-    <w:p>
-      <w:pPr>
-        <w:widowControl w:val="0"/>
-        <w:numPr>
-          <w:numId w:val="0"/>
-        </w:numPr>
-        <w:ind w:leftChars="0"/>
-        <w:jc w:val="both"/>
-        <w:rPr>
-          <w:rFonts w:hint="eastAsia"/>
-          <w:color w:val="auto"/>
-          <w:lang w:val="en-US" w:eastAsia="zh-CN"/>
-        </w:rPr>
-      </w:pPr>
-    </w:p>
-    <w:p>
-      <w:pPr>
-        <w:widowControl w:val="0"/>
-        <w:numPr>
-          <w:numId w:val="0"/>
-        </w:numPr>
-        <w:ind w:leftChars="0"/>
-        <w:jc w:val="both"/>
-        <w:rPr>
-          <w:rFonts w:hint="eastAsia"/>
-          <w:color w:val="auto"/>
-          <w:lang w:val="en-US" w:eastAsia="zh-CN"/>
-        </w:rPr>
-      </w:pPr>
-    </w:p>
-    <w:p>
-      <w:pPr>
-        <w:widowControl w:val="0"/>
-        <w:numPr>
-          <w:numId w:val="0"/>
-        </w:numPr>
-        <w:ind w:leftChars="0"/>
-        <w:jc w:val="both"/>
-        <w:rPr>
-          <w:rFonts w:hint="eastAsia"/>
-          <w:color w:val="auto"/>
-          <w:lang w:val="en-US" w:eastAsia="zh-CN"/>
-        </w:rPr>
-      </w:pPr>
-    </w:p>
-    <w:p>
-      <w:pPr>
-        <w:widowControl w:val="0"/>
-        <w:numPr>
-          <w:numId w:val="0"/>
-        </w:numPr>
-        <w:ind w:leftChars="0"/>
-        <w:jc w:val="both"/>
-        <w:rPr>
-          <w:rFonts w:hint="eastAsia"/>
-          <w:color w:val="auto"/>
-          <w:lang w:val="en-US" w:eastAsia="zh-CN"/>
-        </w:rPr>
-      </w:pPr>
-    </w:p>
-    <w:p>
-      <w:pPr>
-        <w:widowControl w:val="0"/>
-        <w:numPr>
-          <w:numId w:val="0"/>
-        </w:numPr>
-        <w:ind w:leftChars="0"/>
-        <w:jc w:val="both"/>
-        <w:rPr>
-          <w:rFonts w:hint="eastAsia"/>
-          <w:color w:val="auto"/>
-          <w:lang w:val="en-US" w:eastAsia="zh-CN"/>
-        </w:rPr>
-      </w:pPr>
-    </w:p>
-    <w:p>
-      <w:pPr>
-        <w:widowControl w:val="0"/>
-        <w:numPr>
-          <w:numId w:val="0"/>
-        </w:numPr>
-        <w:ind w:leftChars="0"/>
-        <w:jc w:val="both"/>
-        <w:rPr>
-          <w:rFonts w:hint="eastAsia"/>
-          <w:color w:val="auto"/>
-          <w:lang w:val="en-US" w:eastAsia="zh-CN"/>
-        </w:rPr>
-      </w:pPr>
-    </w:p>
-    <w:p>
-      <w:pPr>
-        <w:widowControl w:val="0"/>
-        <w:numPr>
-          <w:numId w:val="0"/>
-        </w:numPr>
-        <w:ind w:leftChars="0"/>
-        <w:jc w:val="both"/>
-        <w:rPr>
-          <w:rFonts w:hint="eastAsia"/>
-          <w:color w:val="auto"/>
-          <w:lang w:val="en-US" w:eastAsia="zh-CN"/>
-        </w:rPr>
-      </w:pPr>
-    </w:p>
-    <w:p>
-      <w:pPr>
-        <w:widowControl w:val="0"/>
-        <w:numPr>
-          <w:numId w:val="0"/>
-        </w:numPr>
-        <w:ind w:leftChars="0"/>
-        <w:jc w:val="both"/>
-        <w:rPr>
-          <w:rFonts w:hint="eastAsia"/>
-          <w:color w:val="auto"/>
-          <w:lang w:val="en-US" w:eastAsia="zh-CN"/>
-        </w:rPr>
-      </w:pPr>
-    </w:p>
-    <w:p>
-      <w:pPr>
-        <w:widowControl w:val="0"/>
-        <w:numPr>
-          <w:numId w:val="0"/>
-        </w:numPr>
-        <w:ind w:leftChars="0"/>
-        <w:jc w:val="both"/>
-        <w:rPr>
-          <w:rFonts w:hint="eastAsia"/>
-          <w:color w:val="auto"/>
-          <w:lang w:val="en-US" w:eastAsia="zh-CN"/>
-        </w:rPr>
-      </w:pPr>
-    </w:p>
-    <w:p>
-      <w:pPr>
-        <w:widowControl w:val="0"/>
-        <w:numPr>
-          <w:numId w:val="0"/>
-        </w:numPr>
-        <w:ind w:leftChars="0"/>
-        <w:jc w:val="both"/>
-        <w:rPr>
-          <w:rFonts w:hint="eastAsia"/>
-          <w:color w:val="auto"/>
-          <w:lang w:val="en-US" w:eastAsia="zh-CN"/>
-        </w:rPr>
-      </w:pPr>
-    </w:p>
-    <w:p>
-      <w:pPr>
-        <w:widowControl w:val="0"/>
-        <w:numPr>
-          <w:numId w:val="0"/>
-        </w:numPr>
-        <w:ind w:leftChars="0"/>
-        <w:jc w:val="both"/>
-        <w:rPr>
-          <w:rFonts w:hint="eastAsia"/>
-          <w:color w:val="auto"/>
-          <w:lang w:val="en-US" w:eastAsia="zh-CN"/>
-        </w:rPr>
-      </w:pPr>
-    </w:p>
-    <w:p>
-      <w:pPr>
-        <w:widowControl w:val="0"/>
-        <w:numPr>
-          <w:numId w:val="0"/>
-        </w:numPr>
-        <w:ind w:leftChars="0"/>
-        <w:jc w:val="both"/>
-        <w:rPr>
-          <w:rFonts w:hint="eastAsia"/>
-          <w:color w:val="auto"/>
-          <w:lang w:val="en-US" w:eastAsia="zh-CN"/>
-        </w:rPr>
-      </w:pPr>
-    </w:p>
-    <w:p>
-      <w:pPr>
-        <w:widowControl w:val="0"/>
-        <w:numPr>
-          <w:numId w:val="0"/>
-        </w:numPr>
-        <w:ind w:leftChars="0"/>
-        <w:jc w:val="both"/>
-        <w:rPr>
-          <w:rFonts w:hint="eastAsia"/>
-          <w:color w:val="auto"/>
-          <w:lang w:val="en-US" w:eastAsia="zh-CN"/>
-        </w:rPr>
-      </w:pPr>
-    </w:p>
-    <w:p>
-      <w:pPr>
-        <w:widowControl w:val="0"/>
-        <w:numPr>
-          <w:numId w:val="0"/>
-        </w:numPr>
-        <w:ind w:leftChars="0"/>
-        <w:jc w:val="both"/>
-        <w:rPr>
-          <w:rFonts w:hint="eastAsia"/>
-          <w:color w:val="auto"/>
-          <w:lang w:val="en-US" w:eastAsia="zh-CN"/>
-        </w:rPr>
-      </w:pPr>
-    </w:p>
-    <w:p>
-      <w:pPr>
-        <w:widowControl w:val="0"/>
-        <w:numPr>
-          <w:numId w:val="0"/>
-        </w:numPr>
-        <w:ind w:leftChars="0"/>
-        <w:jc w:val="both"/>
-        <w:rPr>
-          <w:rFonts w:hint="eastAsia"/>
-          <w:color w:val="auto"/>
-          <w:lang w:val="en-US" w:eastAsia="zh-CN"/>
-        </w:rPr>
-      </w:pPr>
-    </w:p>
-    <w:p>
-      <w:pPr>
-        <w:widowControl w:val="0"/>
-        <w:numPr>
-          <w:numId w:val="0"/>
-        </w:numPr>
-        <w:ind w:leftChars="0"/>
-        <w:jc w:val="both"/>
-        <w:rPr>
-          <w:rFonts w:hint="eastAsia"/>
-          <w:color w:val="auto"/>
-          <w:lang w:val="en-US" w:eastAsia="zh-CN"/>
-        </w:rPr>
-      </w:pPr>
-    </w:p>
-    <w:p>
-      <w:pPr>
-        <w:widowControl w:val="0"/>
-        <w:numPr>
-          <w:numId w:val="0"/>
-        </w:numPr>
-        <w:ind w:leftChars="0"/>
-        <w:jc w:val="both"/>
-        <w:rPr>
-          <w:rFonts w:hint="eastAsia"/>
-          <w:color w:val="auto"/>
-          <w:lang w:val="en-US" w:eastAsia="zh-CN"/>
-        </w:rPr>
-      </w:pPr>
-    </w:p>
-    <w:p>
-      <w:pPr>
-        <w:widowControl w:val="0"/>
-        <w:numPr>
-          <w:numId w:val="0"/>
-        </w:numPr>
-        <w:ind w:leftChars="0"/>
-        <w:jc w:val="both"/>
-        <w:rPr>
-          <w:rFonts w:hint="eastAsia"/>
-          <w:color w:val="auto"/>
-          <w:lang w:val="en-US" w:eastAsia="zh-CN"/>
-        </w:rPr>
-      </w:pPr>
-    </w:p>
-    <w:p>
-      <w:pPr>
-        <w:widowControl w:val="0"/>
-        <w:numPr>
-          <w:numId w:val="0"/>
-        </w:numPr>
-        <w:ind w:leftChars="0"/>
-        <w:jc w:val="both"/>
-        <w:rPr>
-          <w:rFonts w:hint="eastAsia"/>
-          <w:color w:val="auto"/>
-          <w:lang w:val="en-US" w:eastAsia="zh-CN"/>
-        </w:rPr>
-      </w:pPr>
-    </w:p>
-    <w:p>
-      <w:pPr>
-        <w:widowControl w:val="0"/>
-        <w:numPr>
-          <w:numId w:val="0"/>
-        </w:numPr>
-        <w:ind w:leftChars="0"/>
-        <w:jc w:val="both"/>
-        <w:rPr>
-          <w:rFonts w:hint="eastAsia"/>
-          <w:color w:val="auto"/>
-          <w:lang w:val="en-US" w:eastAsia="zh-CN"/>
-        </w:rPr>
-      </w:pPr>
-    </w:p>
-    <w:p>
-      <w:pPr>
-        <w:widowControl w:val="0"/>
-        <w:numPr>
-          <w:numId w:val="0"/>
-        </w:numPr>
-        <w:ind w:leftChars="0"/>
-        <w:jc w:val="both"/>
-        <w:rPr>
-          <w:rFonts w:hint="eastAsia"/>
-          <w:color w:val="auto"/>
-          <w:lang w:val="en-US" w:eastAsia="zh-CN"/>
-        </w:rPr>
-      </w:pPr>
-    </w:p>
-    <w:p>
-      <w:pPr>
-        <w:widowControl w:val="0"/>
-        <w:numPr>
-          <w:numId w:val="0"/>
-        </w:numPr>
-        <w:ind w:leftChars="0"/>
-        <w:jc w:val="both"/>
-        <w:rPr>
-          <w:rFonts w:hint="eastAsia"/>
-          <w:color w:val="auto"/>
-          <w:lang w:val="en-US" w:eastAsia="zh-CN"/>
-        </w:rPr>
-      </w:pPr>
-    </w:p>
-    <w:p>
-      <w:pPr>
-        <w:widowControl w:val="0"/>
-        <w:numPr>
-          <w:numId w:val="0"/>
-        </w:numPr>
-        <w:ind w:leftChars="0"/>
-        <w:jc w:val="both"/>
-        <w:rPr>
-          <w:rFonts w:hint="eastAsia"/>
-          <w:color w:val="auto"/>
-          <w:lang w:val="en-US" w:eastAsia="zh-CN"/>
-        </w:rPr>
-      </w:pPr>
-    </w:p>
-    <w:p>
-      <w:pPr>
-        <w:widowControl w:val="0"/>
-        <w:numPr>
-          <w:numId w:val="0"/>
-        </w:numPr>
-        <w:ind w:leftChars="0"/>
-        <w:jc w:val="both"/>
-        <w:rPr>
-          <w:rFonts w:hint="eastAsia"/>
-          <w:color w:val="auto"/>
-          <w:lang w:val="en-US" w:eastAsia="zh-CN"/>
-        </w:rPr>
-      </w:pPr>
-    </w:p>
-    <w:p>
-      <w:pPr>
-        <w:widowControl w:val="0"/>
-        <w:numPr>
-          <w:numId w:val="0"/>
-        </w:numPr>
-        <w:ind w:leftChars="0"/>
-        <w:jc w:val="both"/>
-        <w:rPr>
-          <w:rFonts w:hint="eastAsia"/>
-          <w:color w:val="auto"/>
-          <w:lang w:val="en-US" w:eastAsia="zh-CN"/>
-        </w:rPr>
-      </w:pPr>
-    </w:p>
-    <w:p>
-      <w:pPr>
-        <w:widowControl w:val="0"/>
-        <w:numPr>
-          <w:numId w:val="0"/>
-        </w:numPr>
-        <w:ind w:leftChars="0"/>
-        <w:jc w:val="both"/>
-        <w:rPr>
-          <w:rFonts w:hint="eastAsia"/>
-          <w:color w:val="auto"/>
-          <w:lang w:val="en-US" w:eastAsia="zh-CN"/>
-        </w:rPr>
-      </w:pPr>
-    </w:p>
-    <w:p>
-      <w:pPr>
-        <w:widowControl w:val="0"/>
-        <w:numPr>
+          <w:ilvl w:val="0"/>
+          <w:numId w:val="0"/>
+        </w:numPr>
+        <w:ind w:leftChars="0"/>
+        <w:jc w:val="both"/>
+        <w:rPr>
+          <w:rFonts w:hint="eastAsia"/>
+          <w:color w:val="auto"/>
+          <w:lang w:val="en-US" w:eastAsia="zh-CN"/>
+        </w:rPr>
+      </w:pPr>
+    </w:p>
+    <w:p>
+      <w:pPr>
+        <w:widowControl w:val="0"/>
+        <w:numPr>
+          <w:ilvl w:val="0"/>
+          <w:numId w:val="0"/>
+        </w:numPr>
+        <w:ind w:leftChars="0"/>
+        <w:jc w:val="both"/>
+        <w:rPr>
+          <w:rFonts w:hint="eastAsia"/>
+          <w:color w:val="auto"/>
+          <w:lang w:val="en-US" w:eastAsia="zh-CN"/>
+        </w:rPr>
+      </w:pPr>
+    </w:p>
+    <w:p>
+      <w:pPr>
+        <w:widowControl w:val="0"/>
+        <w:numPr>
+          <w:ilvl w:val="0"/>
+          <w:numId w:val="0"/>
+        </w:numPr>
+        <w:ind w:leftChars="0"/>
+        <w:jc w:val="both"/>
+        <w:rPr>
+          <w:rFonts w:hint="eastAsia"/>
+          <w:color w:val="auto"/>
+          <w:lang w:val="en-US" w:eastAsia="zh-CN"/>
+        </w:rPr>
+      </w:pPr>
+    </w:p>
+    <w:p>
+      <w:pPr>
+        <w:widowControl w:val="0"/>
+        <w:numPr>
+          <w:ilvl w:val="0"/>
+          <w:numId w:val="0"/>
+        </w:numPr>
+        <w:ind w:leftChars="0"/>
+        <w:jc w:val="both"/>
+        <w:rPr>
+          <w:rFonts w:hint="eastAsia"/>
+          <w:color w:val="auto"/>
+          <w:lang w:val="en-US" w:eastAsia="zh-CN"/>
+        </w:rPr>
+      </w:pPr>
+    </w:p>
+    <w:p>
+      <w:pPr>
+        <w:widowControl w:val="0"/>
+        <w:numPr>
+          <w:ilvl w:val="0"/>
+          <w:numId w:val="0"/>
+        </w:numPr>
+        <w:ind w:leftChars="0"/>
+        <w:jc w:val="both"/>
+        <w:rPr>
+          <w:rFonts w:hint="eastAsia"/>
+          <w:color w:val="auto"/>
+          <w:lang w:val="en-US" w:eastAsia="zh-CN"/>
+        </w:rPr>
+      </w:pPr>
+    </w:p>
+    <w:p>
+      <w:pPr>
+        <w:widowControl w:val="0"/>
+        <w:numPr>
+          <w:ilvl w:val="0"/>
+          <w:numId w:val="0"/>
+        </w:numPr>
+        <w:ind w:leftChars="0"/>
+        <w:jc w:val="both"/>
+        <w:rPr>
+          <w:rFonts w:hint="eastAsia"/>
+          <w:color w:val="auto"/>
+          <w:lang w:val="en-US" w:eastAsia="zh-CN"/>
+        </w:rPr>
+      </w:pPr>
+    </w:p>
+    <w:p>
+      <w:pPr>
+        <w:widowControl w:val="0"/>
+        <w:numPr>
+          <w:ilvl w:val="0"/>
+          <w:numId w:val="0"/>
+        </w:numPr>
+        <w:ind w:leftChars="0"/>
+        <w:jc w:val="both"/>
+        <w:rPr>
+          <w:rFonts w:hint="eastAsia"/>
+          <w:color w:val="auto"/>
+          <w:lang w:val="en-US" w:eastAsia="zh-CN"/>
+        </w:rPr>
+      </w:pPr>
+    </w:p>
+    <w:p>
+      <w:pPr>
+        <w:widowControl w:val="0"/>
+        <w:numPr>
+          <w:ilvl w:val="0"/>
+          <w:numId w:val="0"/>
+        </w:numPr>
+        <w:ind w:leftChars="0"/>
+        <w:jc w:val="both"/>
+        <w:rPr>
+          <w:rFonts w:hint="eastAsia"/>
+          <w:color w:val="auto"/>
+          <w:lang w:val="en-US" w:eastAsia="zh-CN"/>
+        </w:rPr>
+      </w:pPr>
+    </w:p>
+    <w:p>
+      <w:pPr>
+        <w:widowControl w:val="0"/>
+        <w:numPr>
+          <w:ilvl w:val="0"/>
+          <w:numId w:val="0"/>
+        </w:numPr>
+        <w:ind w:leftChars="0"/>
+        <w:jc w:val="both"/>
+        <w:rPr>
+          <w:rFonts w:hint="eastAsia"/>
+          <w:color w:val="auto"/>
+          <w:lang w:val="en-US" w:eastAsia="zh-CN"/>
+        </w:rPr>
+      </w:pPr>
+    </w:p>
+    <w:p>
+      <w:pPr>
+        <w:widowControl w:val="0"/>
+        <w:numPr>
+          <w:ilvl w:val="0"/>
+          <w:numId w:val="0"/>
+        </w:numPr>
+        <w:ind w:leftChars="0"/>
+        <w:jc w:val="both"/>
+        <w:rPr>
+          <w:rFonts w:hint="eastAsia"/>
+          <w:color w:val="auto"/>
+          <w:lang w:val="en-US" w:eastAsia="zh-CN"/>
+        </w:rPr>
+      </w:pPr>
+    </w:p>
+    <w:p>
+      <w:pPr>
+        <w:widowControl w:val="0"/>
+        <w:numPr>
+          <w:ilvl w:val="0"/>
+          <w:numId w:val="0"/>
+        </w:numPr>
+        <w:ind w:leftChars="0"/>
+        <w:jc w:val="both"/>
+        <w:rPr>
+          <w:rFonts w:hint="eastAsia"/>
+          <w:color w:val="auto"/>
+          <w:lang w:val="en-US" w:eastAsia="zh-CN"/>
+        </w:rPr>
+      </w:pPr>
+    </w:p>
+    <w:p>
+      <w:pPr>
+        <w:widowControl w:val="0"/>
+        <w:numPr>
+          <w:ilvl w:val="0"/>
+          <w:numId w:val="0"/>
+        </w:numPr>
+        <w:ind w:leftChars="0"/>
+        <w:jc w:val="both"/>
+        <w:rPr>
+          <w:rFonts w:hint="eastAsia"/>
+          <w:color w:val="auto"/>
+          <w:lang w:val="en-US" w:eastAsia="zh-CN"/>
+        </w:rPr>
+      </w:pPr>
+    </w:p>
+    <w:p>
+      <w:pPr>
+        <w:widowControl w:val="0"/>
+        <w:numPr>
+          <w:ilvl w:val="0"/>
+          <w:numId w:val="0"/>
+        </w:numPr>
+        <w:ind w:leftChars="0"/>
+        <w:jc w:val="both"/>
+        <w:rPr>
+          <w:rFonts w:hint="eastAsia"/>
+          <w:color w:val="auto"/>
+          <w:lang w:val="en-US" w:eastAsia="zh-CN"/>
+        </w:rPr>
+      </w:pPr>
+    </w:p>
+    <w:p>
+      <w:pPr>
+        <w:widowControl w:val="0"/>
+        <w:numPr>
+          <w:ilvl w:val="0"/>
+          <w:numId w:val="0"/>
+        </w:numPr>
+        <w:ind w:leftChars="0"/>
+        <w:jc w:val="both"/>
+        <w:rPr>
+          <w:rFonts w:hint="eastAsia"/>
+          <w:color w:val="auto"/>
+          <w:lang w:val="en-US" w:eastAsia="zh-CN"/>
+        </w:rPr>
+      </w:pPr>
+    </w:p>
+    <w:p>
+      <w:pPr>
+        <w:widowControl w:val="0"/>
+        <w:numPr>
+          <w:ilvl w:val="0"/>
+          <w:numId w:val="0"/>
+        </w:numPr>
+        <w:ind w:leftChars="0"/>
+        <w:jc w:val="both"/>
+        <w:rPr>
+          <w:rFonts w:hint="eastAsia"/>
+          <w:color w:val="auto"/>
+          <w:lang w:val="en-US" w:eastAsia="zh-CN"/>
+        </w:rPr>
+      </w:pPr>
+    </w:p>
+    <w:p>
+      <w:pPr>
+        <w:widowControl w:val="0"/>
+        <w:numPr>
+          <w:ilvl w:val="0"/>
+          <w:numId w:val="0"/>
+        </w:numPr>
+        <w:ind w:leftChars="0"/>
+        <w:jc w:val="both"/>
+        <w:rPr>
+          <w:rFonts w:hint="eastAsia"/>
+          <w:color w:val="auto"/>
+          <w:lang w:val="en-US" w:eastAsia="zh-CN"/>
+        </w:rPr>
+      </w:pPr>
+    </w:p>
+    <w:p>
+      <w:pPr>
+        <w:widowControl w:val="0"/>
+        <w:numPr>
+          <w:ilvl w:val="0"/>
+          <w:numId w:val="0"/>
+        </w:numPr>
+        <w:ind w:leftChars="0"/>
+        <w:jc w:val="both"/>
+        <w:rPr>
+          <w:rFonts w:hint="eastAsia"/>
+          <w:color w:val="auto"/>
+          <w:lang w:val="en-US" w:eastAsia="zh-CN"/>
+        </w:rPr>
+      </w:pPr>
+    </w:p>
+    <w:p>
+      <w:pPr>
+        <w:widowControl w:val="0"/>
+        <w:numPr>
+          <w:ilvl w:val="0"/>
+          <w:numId w:val="0"/>
+        </w:numPr>
+        <w:ind w:leftChars="0"/>
+        <w:jc w:val="both"/>
+        <w:rPr>
+          <w:rFonts w:hint="eastAsia"/>
+          <w:color w:val="auto"/>
+          <w:lang w:val="en-US" w:eastAsia="zh-CN"/>
+        </w:rPr>
+      </w:pPr>
+    </w:p>
+    <w:p>
+      <w:pPr>
+        <w:widowControl w:val="0"/>
+        <w:numPr>
+          <w:ilvl w:val="0"/>
+          <w:numId w:val="0"/>
+        </w:numPr>
+        <w:ind w:leftChars="0"/>
+        <w:jc w:val="both"/>
+        <w:rPr>
+          <w:rFonts w:hint="eastAsia"/>
+          <w:color w:val="auto"/>
+          <w:lang w:val="en-US" w:eastAsia="zh-CN"/>
+        </w:rPr>
+      </w:pPr>
+    </w:p>
+    <w:p>
+      <w:pPr>
+        <w:widowControl w:val="0"/>
+        <w:numPr>
+          <w:ilvl w:val="0"/>
+          <w:numId w:val="0"/>
+        </w:numPr>
+        <w:ind w:leftChars="0"/>
+        <w:jc w:val="both"/>
+        <w:rPr>
+          <w:rFonts w:hint="eastAsia"/>
+          <w:color w:val="auto"/>
+          <w:lang w:val="en-US" w:eastAsia="zh-CN"/>
+        </w:rPr>
+      </w:pPr>
+    </w:p>
+    <w:p>
+      <w:pPr>
+        <w:widowControl w:val="0"/>
+        <w:numPr>
+          <w:ilvl w:val="0"/>
+          <w:numId w:val="0"/>
+        </w:numPr>
+        <w:ind w:leftChars="0"/>
+        <w:jc w:val="both"/>
+        <w:rPr>
+          <w:rFonts w:hint="eastAsia"/>
+          <w:color w:val="auto"/>
+          <w:lang w:val="en-US" w:eastAsia="zh-CN"/>
+        </w:rPr>
+      </w:pPr>
+    </w:p>
+    <w:p>
+      <w:pPr>
+        <w:widowControl w:val="0"/>
+        <w:numPr>
+          <w:ilvl w:val="0"/>
+          <w:numId w:val="0"/>
+        </w:numPr>
+        <w:ind w:leftChars="0"/>
+        <w:jc w:val="both"/>
+        <w:rPr>
+          <w:rFonts w:hint="eastAsia"/>
+          <w:color w:val="auto"/>
+          <w:lang w:val="en-US" w:eastAsia="zh-CN"/>
+        </w:rPr>
+      </w:pPr>
+    </w:p>
+    <w:p>
+      <w:pPr>
+        <w:widowControl w:val="0"/>
+        <w:numPr>
+          <w:ilvl w:val="0"/>
+          <w:numId w:val="0"/>
+        </w:numPr>
+        <w:ind w:leftChars="0"/>
+        <w:jc w:val="both"/>
+        <w:rPr>
+          <w:rFonts w:hint="eastAsia"/>
+          <w:color w:val="auto"/>
+          <w:lang w:val="en-US" w:eastAsia="zh-CN"/>
+        </w:rPr>
+      </w:pPr>
+    </w:p>
+    <w:p>
+      <w:pPr>
+        <w:widowControl w:val="0"/>
+        <w:numPr>
+          <w:ilvl w:val="0"/>
+          <w:numId w:val="0"/>
+        </w:numPr>
+        <w:ind w:leftChars="0"/>
+        <w:jc w:val="both"/>
+        <w:rPr>
+          <w:rFonts w:hint="eastAsia"/>
+          <w:color w:val="auto"/>
+          <w:lang w:val="en-US" w:eastAsia="zh-CN"/>
+        </w:rPr>
+      </w:pPr>
+    </w:p>
+    <w:p>
+      <w:pPr>
+        <w:widowControl w:val="0"/>
+        <w:numPr>
+          <w:ilvl w:val="0"/>
+          <w:numId w:val="0"/>
+        </w:numPr>
+        <w:ind w:leftChars="0"/>
+        <w:jc w:val="both"/>
+        <w:rPr>
+          <w:rFonts w:hint="eastAsia"/>
+          <w:color w:val="auto"/>
+          <w:lang w:val="en-US" w:eastAsia="zh-CN"/>
+        </w:rPr>
+      </w:pPr>
+    </w:p>
+    <w:p>
+      <w:pPr>
+        <w:widowControl w:val="0"/>
+        <w:numPr>
+          <w:ilvl w:val="0"/>
+          <w:numId w:val="0"/>
+        </w:numPr>
+        <w:ind w:leftChars="0"/>
+        <w:jc w:val="both"/>
+        <w:rPr>
+          <w:rFonts w:hint="eastAsia"/>
+          <w:color w:val="auto"/>
+          <w:lang w:val="en-US" w:eastAsia="zh-CN"/>
+        </w:rPr>
+      </w:pPr>
+    </w:p>
+    <w:p>
+      <w:pPr>
+        <w:widowControl w:val="0"/>
+        <w:numPr>
+          <w:ilvl w:val="0"/>
+          <w:numId w:val="0"/>
+        </w:numPr>
+        <w:ind w:leftChars="0"/>
+        <w:jc w:val="both"/>
+        <w:rPr>
+          <w:rFonts w:hint="eastAsia"/>
+          <w:color w:val="auto"/>
+          <w:lang w:val="en-US" w:eastAsia="zh-CN"/>
+        </w:rPr>
+      </w:pPr>
+    </w:p>
+    <w:p>
+      <w:pPr>
+        <w:widowControl w:val="0"/>
+        <w:numPr>
+          <w:ilvl w:val="0"/>
+          <w:numId w:val="0"/>
+        </w:numPr>
+        <w:ind w:leftChars="0"/>
+        <w:jc w:val="both"/>
+        <w:rPr>
+          <w:rFonts w:hint="eastAsia"/>
+          <w:color w:val="auto"/>
+          <w:lang w:val="en-US" w:eastAsia="zh-CN"/>
+        </w:rPr>
+      </w:pPr>
+    </w:p>
+    <w:p>
+      <w:pPr>
+        <w:widowControl w:val="0"/>
+        <w:numPr>
+          <w:ilvl w:val="0"/>
           <w:numId w:val="0"/>
         </w:numPr>
         <w:ind w:leftChars="0" w:firstLine="2520" w:firstLineChars="1200"/>
@@ -2029,6 +2134,7 @@
       <w:pPr>
         <w:widowControl w:val="0"/>
         <w:numPr>
+          <w:ilvl w:val="0"/>
           <w:numId w:val="0"/>
         </w:numPr>
         <w:ind w:leftChars="0" w:firstLine="2520" w:firstLineChars="1200"/>
@@ -2044,6 +2150,7 @@
       <w:pPr>
         <w:widowControl w:val="0"/>
         <w:numPr>
+          <w:ilvl w:val="0"/>
           <w:numId w:val="0"/>
         </w:numPr>
         <w:ind w:leftChars="0" w:firstLine="2520" w:firstLineChars="1200"/>
@@ -2059,6 +2166,7 @@
       <w:pPr>
         <w:widowControl w:val="0"/>
         <w:numPr>
+          <w:ilvl w:val="0"/>
           <w:numId w:val="0"/>
         </w:numPr>
         <w:ind w:leftChars="0" w:firstLine="2520" w:firstLineChars="1200"/>
@@ -2074,6 +2182,7 @@
       <w:pPr>
         <w:widowControl w:val="0"/>
         <w:numPr>
+          <w:ilvl w:val="0"/>
           <w:numId w:val="0"/>
         </w:numPr>
         <w:ind w:leftChars="0" w:firstLine="2520" w:firstLineChars="1200"/>
@@ -2089,6 +2198,7 @@
       <w:pPr>
         <w:widowControl w:val="0"/>
         <w:numPr>
+          <w:ilvl w:val="0"/>
           <w:numId w:val="0"/>
         </w:numPr>
         <w:ind w:leftChars="0" w:firstLine="2520" w:firstLineChars="1200"/>
@@ -2104,6 +2214,7 @@
       <w:pPr>
         <w:widowControl w:val="0"/>
         <w:numPr>
+          <w:ilvl w:val="0"/>
           <w:numId w:val="0"/>
         </w:numPr>
         <w:ind w:leftChars="0" w:firstLine="2520" w:firstLineChars="1200"/>
@@ -2119,6 +2230,7 @@
       <w:pPr>
         <w:widowControl w:val="0"/>
         <w:numPr>
+          <w:ilvl w:val="0"/>
           <w:numId w:val="0"/>
         </w:numPr>
         <w:ind w:leftChars="0" w:firstLine="2520" w:firstLineChars="1200"/>
@@ -2134,6 +2246,7 @@
       <w:pPr>
         <w:widowControl w:val="0"/>
         <w:numPr>
+          <w:ilvl w:val="0"/>
           <w:numId w:val="0"/>
         </w:numPr>
         <w:ind w:leftChars="0" w:firstLine="2520" w:firstLineChars="1200"/>
@@ -2144,8 +2257,6 @@
           <w:lang w:val="en-US" w:eastAsia="zh-CN"/>
         </w:rPr>
       </w:pPr>
-      <w:bookmarkStart w:id="0" w:name="_GoBack"/>
-      <w:bookmarkEnd w:id="0"/>
       <w:r>
         <w:rPr>
           <w:rFonts w:hint="eastAsia"/>
@@ -2298,7 +2409,7 @@
     <w:lsdException w:qFormat="1" w:unhideWhenUsed="0" w:uiPriority="0" w:semiHidden="0" w:name="Title"/>
     <w:lsdException w:unhideWhenUsed="0" w:uiPriority="0" w:semiHidden="0" w:name="Closing"/>
     <w:lsdException w:unhideWhenUsed="0" w:uiPriority="0" w:semiHidden="0" w:name="Signature"/>
-    <w:lsdException w:unhideWhenUsed="0" w:uiPriority="0" w:name="Default Paragraph Font"/>
+    <w:lsdException w:qFormat="1" w:unhideWhenUsed="0" w:uiPriority="0" w:name="Default Paragraph Font"/>
     <w:lsdException w:unhideWhenUsed="0" w:uiPriority="0" w:semiHidden="0" w:name="Body Text"/>
     <w:lsdException w:unhideWhenUsed="0" w:uiPriority="0" w:semiHidden="0" w:name="Body Text Indent"/>
     <w:lsdException w:unhideWhenUsed="0" w:uiPriority="0" w:semiHidden="0" w:name="List Continue"/>
@@ -2336,7 +2447,7 @@
     <w:lsdException w:unhideWhenUsed="0" w:uiPriority="0" w:semiHidden="0" w:name="HTML Sample"/>
     <w:lsdException w:unhideWhenUsed="0" w:uiPriority="0" w:semiHidden="0" w:name="HTML Typewriter"/>
     <w:lsdException w:unhideWhenUsed="0" w:uiPriority="0" w:semiHidden="0" w:name="HTML Variable"/>
-    <w:lsdException w:unhideWhenUsed="0" w:uiPriority="0" w:name="Normal Table"/>
+    <w:lsdException w:qFormat="1" w:unhideWhenUsed="0" w:uiPriority="0" w:name="Normal Table"/>
     <w:lsdException w:unhideWhenUsed="0" w:uiPriority="0" w:semiHidden="0" w:name="annotation subject"/>
     <w:lsdException w:unhideWhenUsed="0" w:uiPriority="0" w:semiHidden="0" w:name="Table Simple 1"/>
     <w:lsdException w:unhideWhenUsed="0" w:uiPriority="0" w:semiHidden="0" w:name="Table Simple 2"/>
@@ -2556,11 +2667,13 @@
   <w:style w:type="character" w:default="1" w:styleId="6">
     <w:name w:val="Default Paragraph Font"/>
     <w:semiHidden/>
+    <w:qFormat/>
     <w:uiPriority w:val="0"/>
   </w:style>
   <w:style w:type="table" w:default="1" w:styleId="5">
     <w:name w:val="Normal Table"/>
     <w:semiHidden/>
+    <w:qFormat/>
     <w:uiPriority w:val="0"/>
     <w:tblPr>
       <w:tblLayout w:type="fixed"/>

</xml_diff>